<commit_message>
added content to final report for movies movies_notebook added IMDB_movie_id from IMDB csv to movies_notebook for Deepika
</commit_message>
<xml_diff>
--- a/ETL Project Final Report.docx
+++ b/ETL Project Final Report.docx
@@ -1,6 +1,6 @@
 
 <file path=word/document.xml><?xml version="1.0" encoding="utf-8"?>
-<w:document xmlns:wpc="http://schemas.microsoft.com/office/word/2010/wordprocessingCanvas" xmlns:cx="http://schemas.microsoft.com/office/drawing/2014/chartex" xmlns:cx1="http://schemas.microsoft.com/office/drawing/2015/9/8/chartex" xmlns:mc="http://schemas.openxmlformats.org/markup-compatibility/2006" xmlns:o="urn:schemas-microsoft-com:office:office" xmlns:r="http://schemas.openxmlformats.org/officeDocument/2006/relationships" xmlns:m="http://schemas.openxmlformats.org/officeDocument/2006/math" xmlns:v="urn:schemas-microsoft-com:vml" xmlns:wp14="http://schemas.microsoft.com/office/word/2010/wordprocessingDrawing" xmlns:wp="http://schemas.openxmlformats.org/drawingml/2006/wordprocessingDrawing" xmlns:w10="urn:schemas-microsoft-com:office:word" xmlns:w="http://schemas.openxmlformats.org/wordprocessingml/2006/main" xmlns:w14="http://schemas.microsoft.com/office/word/2010/wordml" xmlns:w15="http://schemas.microsoft.com/office/word/2012/wordml" xmlns:w16se="http://schemas.microsoft.com/office/word/2015/wordml/symex" xmlns:wpg="http://schemas.microsoft.com/office/word/2010/wordprocessingGroup" xmlns:wpi="http://schemas.microsoft.com/office/word/2010/wordprocessingInk" xmlns:wne="http://schemas.microsoft.com/office/word/2006/wordml" xmlns:wps="http://schemas.microsoft.com/office/word/2010/wordprocessingShape" mc:Ignorable="w14 w15 w16se wp14">
+<w:document xmlns:wpc="http://schemas.microsoft.com/office/word/2010/wordprocessingCanvas" xmlns:cx="http://schemas.microsoft.com/office/drawing/2014/chartex" xmlns:cx1="http://schemas.microsoft.com/office/drawing/2015/9/8/chartex" xmlns:cx2="http://schemas.microsoft.com/office/drawing/2015/10/21/chartex" xmlns:cx3="http://schemas.microsoft.com/office/drawing/2016/5/9/chartex" xmlns:cx4="http://schemas.microsoft.com/office/drawing/2016/5/10/chartex" xmlns:cx5="http://schemas.microsoft.com/office/drawing/2016/5/11/chartex" xmlns:cx6="http://schemas.microsoft.com/office/drawing/2016/5/12/chartex" xmlns:cx7="http://schemas.microsoft.com/office/drawing/2016/5/13/chartex" xmlns:cx8="http://schemas.microsoft.com/office/drawing/2016/5/14/chartex" xmlns:mc="http://schemas.openxmlformats.org/markup-compatibility/2006" xmlns:aink="http://schemas.microsoft.com/office/drawing/2016/ink" xmlns:am3d="http://schemas.microsoft.com/office/drawing/2017/model3d" xmlns:o="urn:schemas-microsoft-com:office:office" xmlns:r="http://schemas.openxmlformats.org/officeDocument/2006/relationships" xmlns:m="http://schemas.openxmlformats.org/officeDocument/2006/math" xmlns:v="urn:schemas-microsoft-com:vml" xmlns:wp14="http://schemas.microsoft.com/office/word/2010/wordprocessingDrawing" xmlns:wp="http://schemas.openxmlformats.org/drawingml/2006/wordprocessingDrawing" xmlns:w10="urn:schemas-microsoft-com:office:word" xmlns:w="http://schemas.openxmlformats.org/wordprocessingml/2006/main" xmlns:w14="http://schemas.microsoft.com/office/word/2010/wordml" xmlns:w15="http://schemas.microsoft.com/office/word/2012/wordml" xmlns:w16cex="http://schemas.microsoft.com/office/word/2018/wordml/cex" xmlns:w16cid="http://schemas.microsoft.com/office/word/2016/wordml/cid" xmlns:w16="http://schemas.microsoft.com/office/word/2018/wordml" xmlns:w16se="http://schemas.microsoft.com/office/word/2015/wordml/symex" xmlns:wpg="http://schemas.microsoft.com/office/word/2010/wordprocessingGroup" xmlns:wpi="http://schemas.microsoft.com/office/word/2010/wordprocessingInk" xmlns:wne="http://schemas.microsoft.com/office/word/2006/wordml" xmlns:wps="http://schemas.microsoft.com/office/word/2010/wordprocessingShape" mc:Ignorable="w14 w15 w16se w16cid w16 w16cex wp14">
   <w:body>
     <w:p>
       <w:pPr>
@@ -650,16 +650,7 @@
           <w:sz w:val="24"/>
           <w:szCs w:val="24"/>
         </w:rPr>
-        <w:t>.csv</w:t>
-      </w:r>
-      <w:r>
-        <w:rPr>
-          <w:rFonts w:cstheme="minorHAnsi"/>
-          <w:b/>
-          <w:sz w:val="24"/>
-          <w:szCs w:val="24"/>
-        </w:rPr>
-        <w:t xml:space="preserve"> file</w:t>
+        <w:t>.csv file</w:t>
       </w:r>
     </w:p>
     <w:p>
@@ -967,7 +958,7 @@
           <w:sz w:val="20"/>
           <w:szCs w:val="20"/>
         </w:rPr>
-        <w:t xml:space="preserve">Extracted Movie Genre </w:t>
+        <w:t xml:space="preserve">Extracted Movie Genre from </w:t>
       </w:r>
       <w:r>
         <w:rPr>
@@ -976,7 +967,7 @@
           <w:sz w:val="20"/>
           <w:szCs w:val="20"/>
         </w:rPr>
-        <w:t xml:space="preserve">from </w:t>
+        <w:t>IMBD Movies</w:t>
       </w:r>
       <w:r>
         <w:rPr>
@@ -985,39 +976,30 @@
           <w:sz w:val="20"/>
           <w:szCs w:val="20"/>
         </w:rPr>
-        <w:t>IMBD Movies</w:t>
-      </w:r>
-      <w:r>
+        <w:t>.csv file</w:t>
+      </w:r>
+    </w:p>
+    <w:p>
+      <w:pPr>
+        <w:pStyle w:val="ListParagraph"/>
+        <w:numPr>
+          <w:ilvl w:val="0"/>
+          <w:numId w:val="5"/>
+        </w:numPr>
         <w:rPr>
           <w:rFonts w:ascii="Arial" w:hAnsi="Arial" w:cs="Arial"/>
           <w:b/>
           <w:sz w:val="20"/>
           <w:szCs w:val="20"/>
         </w:rPr>
-        <w:t>.csv file</w:t>
-      </w:r>
-    </w:p>
-    <w:p>
-      <w:pPr>
-        <w:pStyle w:val="ListParagraph"/>
-        <w:numPr>
-          <w:ilvl w:val="0"/>
-          <w:numId w:val="5"/>
-        </w:numPr>
+      </w:pPr>
+      <w:r>
         <w:rPr>
           <w:rFonts w:ascii="Arial" w:hAnsi="Arial" w:cs="Arial"/>
           <w:b/>
           <w:sz w:val="20"/>
           <w:szCs w:val="20"/>
         </w:rPr>
-      </w:pPr>
-      <w:r>
-        <w:rPr>
-          <w:rFonts w:ascii="Arial" w:hAnsi="Arial" w:cs="Arial"/>
-          <w:b/>
-          <w:sz w:val="20"/>
-          <w:szCs w:val="20"/>
-        </w:rPr>
         <w:t xml:space="preserve">Extracted following details from </w:t>
       </w:r>
       <w:r>
@@ -1027,16 +1009,7 @@
           <w:sz w:val="24"/>
           <w:szCs w:val="24"/>
         </w:rPr>
-        <w:t>movie_metadata.cs</w:t>
-      </w:r>
-      <w:r>
-        <w:rPr>
-          <w:rFonts w:cstheme="minorHAnsi"/>
-          <w:b/>
-          <w:sz w:val="24"/>
-          <w:szCs w:val="24"/>
-        </w:rPr>
-        <w:t>v file</w:t>
+        <w:t>movie_metadata.csv file</w:t>
       </w:r>
     </w:p>
     <w:p>
@@ -1161,6 +1134,320 @@
           <w:bCs/>
           <w:u w:val="single"/>
         </w:rPr>
+        <w:t>Movie</w:t>
+      </w:r>
+      <w:r>
+        <w:rPr>
+          <w:b/>
+          <w:bCs/>
+          <w:u w:val="single"/>
+        </w:rPr>
+        <w:t xml:space="preserve"> Table</w:t>
+      </w:r>
+    </w:p>
+    <w:p>
+      <w:pPr>
+        <w:pStyle w:val="ListParagraph"/>
+        <w:numPr>
+          <w:ilvl w:val="0"/>
+          <w:numId w:val="17"/>
+        </w:numPr>
+      </w:pPr>
+      <w:r>
+        <w:t>Read in</w:t>
+      </w:r>
+      <w:r>
+        <w:t xml:space="preserve"> “IMDb movies.csv”, sorted by year ascending, and removed all entries prior to the year 2000</w:t>
+      </w:r>
+    </w:p>
+    <w:p>
+      <w:pPr>
+        <w:pStyle w:val="ListParagraph"/>
+        <w:numPr>
+          <w:ilvl w:val="0"/>
+          <w:numId w:val="17"/>
+        </w:numPr>
+      </w:pPr>
+      <w:r>
+        <w:t xml:space="preserve">Created a new </w:t>
+      </w:r>
+      <w:proofErr w:type="spellStart"/>
+      <w:r>
+        <w:t>DataFrame</w:t>
+      </w:r>
+      <w:proofErr w:type="spellEnd"/>
+      <w:r>
+        <w:t xml:space="preserve"> with only the columns of interest</w:t>
+      </w:r>
+    </w:p>
+    <w:p>
+      <w:pPr>
+        <w:pStyle w:val="ListParagraph"/>
+        <w:numPr>
+          <w:ilvl w:val="1"/>
+          <w:numId w:val="17"/>
+        </w:numPr>
+      </w:pPr>
+      <w:r>
+        <w:t>['title', 'year', 'duration', 'budget', '</w:t>
+      </w:r>
+      <w:proofErr w:type="spellStart"/>
+      <w:r>
+        <w:t>worlwide_gross_income</w:t>
+      </w:r>
+      <w:proofErr w:type="spellEnd"/>
+      <w:r>
+        <w:t>']</w:t>
+      </w:r>
+    </w:p>
+    <w:p>
+      <w:pPr>
+        <w:pStyle w:val="ListParagraph"/>
+        <w:numPr>
+          <w:ilvl w:val="0"/>
+          <w:numId w:val="17"/>
+        </w:numPr>
+      </w:pPr>
+      <w:r>
+        <w:t>Read in “</w:t>
+      </w:r>
+      <w:r>
+        <w:t>MoviesOnStreamingPlatforms_updated.csv"</w:t>
+      </w:r>
+      <w:r>
+        <w:t xml:space="preserve"> for streaming platform availability data, sorted, and dropped all rows before year 2000</w:t>
+      </w:r>
+    </w:p>
+    <w:p>
+      <w:pPr>
+        <w:pStyle w:val="ListParagraph"/>
+        <w:numPr>
+          <w:ilvl w:val="0"/>
+          <w:numId w:val="17"/>
+        </w:numPr>
+      </w:pPr>
+      <w:r>
+        <w:t xml:space="preserve">Created a new </w:t>
+      </w:r>
+      <w:proofErr w:type="spellStart"/>
+      <w:r>
+        <w:t>DataFrame</w:t>
+      </w:r>
+      <w:proofErr w:type="spellEnd"/>
+      <w:r>
+        <w:t xml:space="preserve"> with only the columns of interest</w:t>
+      </w:r>
+      <w:r>
+        <w:t xml:space="preserve"> </w:t>
+      </w:r>
+      <w:r>
+        <w:t>keeping title &amp; year to join on</w:t>
+      </w:r>
+    </w:p>
+    <w:p>
+      <w:pPr>
+        <w:pStyle w:val="ListParagraph"/>
+        <w:numPr>
+          <w:ilvl w:val="1"/>
+          <w:numId w:val="17"/>
+        </w:numPr>
+      </w:pPr>
+      <w:r>
+        <w:t>['Title', 'Year', 'Netflix', 'Hulu', 'Prime Video', 'Disney+']</w:t>
+      </w:r>
+    </w:p>
+    <w:p>
+      <w:pPr>
+        <w:pStyle w:val="ListParagraph"/>
+        <w:numPr>
+          <w:ilvl w:val="0"/>
+          <w:numId w:val="17"/>
+        </w:numPr>
+      </w:pPr>
+      <w:r>
+        <w:t>Renamed all columns to align with database schema</w:t>
+      </w:r>
+    </w:p>
+    <w:p>
+      <w:pPr>
+        <w:pStyle w:val="ListParagraph"/>
+        <w:numPr>
+          <w:ilvl w:val="1"/>
+          <w:numId w:val="17"/>
+        </w:numPr>
+      </w:pPr>
+      <w:r>
+        <w:t>'movie','movie_actor','actor','lang_movie','lang','movie_genre','genre','movie_country','country','movie_drt','director','rating']</w:t>
+      </w:r>
+    </w:p>
+    <w:p>
+      <w:pPr>
+        <w:pStyle w:val="ListParagraph"/>
+        <w:numPr>
+          <w:ilvl w:val="0"/>
+          <w:numId w:val="17"/>
+        </w:numPr>
+      </w:pPr>
+      <w:r>
+        <w:t>Added “</w:t>
+      </w:r>
+      <w:proofErr w:type="spellStart"/>
+      <w:r>
+        <w:t>joinstring</w:t>
+      </w:r>
+      <w:proofErr w:type="spellEnd"/>
+      <w:r>
+        <w:t xml:space="preserve">” column to both DF’s that as a </w:t>
+      </w:r>
+      <w:r>
+        <w:t>concatenation of movie title and year with white space stripped out and characters forced to lower case to create a unique join id that would preempt remakes of a movie with the same title or inconsistent capitalization joining incorrectly or failing to join.</w:t>
+      </w:r>
+    </w:p>
+    <w:p>
+      <w:pPr>
+        <w:pStyle w:val="ListParagraph"/>
+        <w:numPr>
+          <w:ilvl w:val="0"/>
+          <w:numId w:val="17"/>
+        </w:numPr>
+      </w:pPr>
+      <w:r>
+        <w:t xml:space="preserve">Merged on </w:t>
+      </w:r>
+      <w:proofErr w:type="spellStart"/>
+      <w:r>
+        <w:t>joinstring</w:t>
+      </w:r>
+      <w:proofErr w:type="spellEnd"/>
+      <w:r>
+        <w:t xml:space="preserve"> then dropped </w:t>
+      </w:r>
+      <w:proofErr w:type="spellStart"/>
+      <w:r>
+        <w:t>joinstring</w:t>
+      </w:r>
+      <w:proofErr w:type="spellEnd"/>
+      <w:r>
+        <w:t xml:space="preserve"> from final </w:t>
+      </w:r>
+      <w:proofErr w:type="spellStart"/>
+      <w:r>
+        <w:t>merge_df</w:t>
+      </w:r>
+      <w:proofErr w:type="spellEnd"/>
+    </w:p>
+    <w:p>
+      <w:pPr>
+        <w:pStyle w:val="ListParagraph"/>
+        <w:numPr>
+          <w:ilvl w:val="0"/>
+          <w:numId w:val="17"/>
+        </w:numPr>
+      </w:pPr>
+      <w:r>
+        <w:t xml:space="preserve">Filled all </w:t>
+      </w:r>
+      <w:proofErr w:type="spellStart"/>
+      <w:r>
+        <w:t>NaN’s</w:t>
+      </w:r>
+      <w:proofErr w:type="spellEnd"/>
+      <w:r>
+        <w:t xml:space="preserve"> in streaming availability columns with “0” indicating not available</w:t>
+      </w:r>
+    </w:p>
+    <w:p>
+      <w:pPr>
+        <w:pStyle w:val="ListParagraph"/>
+        <w:numPr>
+          <w:ilvl w:val="0"/>
+          <w:numId w:val="17"/>
+        </w:numPr>
+      </w:pPr>
+      <w:r>
+        <w:t>Updated “0” &amp; “1” values for streaming availability to Boolean values to align with DB schema</w:t>
+      </w:r>
+    </w:p>
+    <w:p>
+      <w:pPr>
+        <w:pStyle w:val="ListParagraph"/>
+        <w:numPr>
+          <w:ilvl w:val="0"/>
+          <w:numId w:val="17"/>
+        </w:numPr>
+      </w:pPr>
+      <w:r>
+        <w:t>Stripped out non-numeric characters from budget gross income and changed columns to float to align with DB</w:t>
+      </w:r>
+    </w:p>
+    <w:p>
+      <w:pPr>
+        <w:pStyle w:val="ListParagraph"/>
+        <w:numPr>
+          <w:ilvl w:val="0"/>
+          <w:numId w:val="17"/>
+        </w:numPr>
+      </w:pPr>
+      <w:r>
+        <w:t xml:space="preserve">Created </w:t>
+      </w:r>
+      <w:proofErr w:type="spellStart"/>
+      <w:r>
+        <w:t>movie_id</w:t>
+      </w:r>
+      <w:proofErr w:type="spellEnd"/>
+      <w:r>
+        <w:t xml:space="preserve"> column on finalized </w:t>
+      </w:r>
+      <w:proofErr w:type="spellStart"/>
+      <w:r>
+        <w:t>merge_df</w:t>
+      </w:r>
+      <w:proofErr w:type="spellEnd"/>
+    </w:p>
+    <w:p>
+      <w:pPr>
+        <w:pStyle w:val="ListParagraph"/>
+        <w:numPr>
+          <w:ilvl w:val="0"/>
+          <w:numId w:val="17"/>
+        </w:numPr>
+      </w:pPr>
+      <w:r>
+        <w:t xml:space="preserve">Loaded data to </w:t>
+      </w:r>
+      <w:proofErr w:type="spellStart"/>
+      <w:r>
+        <w:t>postgres</w:t>
+      </w:r>
+      <w:proofErr w:type="spellEnd"/>
+      <w:r>
+        <w:t xml:space="preserve"> DB</w:t>
+      </w:r>
+    </w:p>
+    <w:p>
+      <w:pPr>
+        <w:rPr>
+          <w:b/>
+          <w:bCs/>
+          <w:u w:val="single"/>
+        </w:rPr>
+      </w:pPr>
+    </w:p>
+    <w:p>
+      <w:pPr>
+        <w:rPr>
+          <w:b/>
+          <w:bCs/>
+          <w:u w:val="single"/>
+        </w:rPr>
+      </w:pPr>
+      <w:r>
+        <w:rPr>
+          <w:b/>
+          <w:bCs/>
+          <w:u w:val="single"/>
+        </w:rPr>
         <w:t>Actor Table</w:t>
       </w:r>
     </w:p>
@@ -1238,16 +1525,7 @@
           <w:sz w:val="24"/>
           <w:szCs w:val="24"/>
         </w:rPr>
-        <w:t>.csv</w:t>
-      </w:r>
-      <w:r>
-        <w:rPr>
-          <w:rFonts w:cstheme="minorHAnsi"/>
-          <w:b/>
-          <w:sz w:val="24"/>
-          <w:szCs w:val="24"/>
-        </w:rPr>
-        <w:t xml:space="preserve"> </w:t>
+        <w:t xml:space="preserve">.csv </w:t>
       </w:r>
       <w:r>
         <w:rPr>
@@ -1327,7 +1605,7 @@
           <w:noProof/>
         </w:rPr>
         <w:drawing>
-          <wp:inline distT="0" distB="0" distL="0" distR="0">
+          <wp:inline distT="0" distB="0" distL="0" distR="0" wp14:anchorId="4C79F44F" wp14:editId="7D9E60E6">
             <wp:extent cx="5934075" cy="1362075"/>
             <wp:effectExtent l="0" t="0" r="9525" b="9525"/>
             <wp:docPr id="4" name="Picture 4"/>
@@ -1413,6 +1691,7 @@
           <w:sz w:val="24"/>
           <w:szCs w:val="24"/>
         </w:rPr>
+        <w:lastRenderedPageBreak/>
         <w:t>Joined the “</w:t>
       </w:r>
       <w:proofErr w:type="spellStart"/>
@@ -1615,21 +1894,7 @@
         <w:rPr>
           <w:bCs/>
         </w:rPr>
-        <w:t xml:space="preserve">Applied </w:t>
-      </w:r>
-      <w:proofErr w:type="spellStart"/>
-      <w:r>
-        <w:rPr>
-          <w:bCs/>
-        </w:rPr>
-        <w:t>datetime</w:t>
-      </w:r>
-      <w:proofErr w:type="spellEnd"/>
-      <w:r>
-        <w:rPr>
-          <w:bCs/>
-        </w:rPr>
-        <w:t xml:space="preserve"> formatting on “</w:t>
+        <w:t>Applied datetime formatting on “</w:t>
       </w:r>
       <w:proofErr w:type="spellStart"/>
       <w:r>
@@ -2044,7 +2309,6 @@
         </w:rPr>
       </w:pPr>
       <w:proofErr w:type="spellStart"/>
-      <w:proofErr w:type="gramStart"/>
       <w:r>
         <w:rPr>
           <w:b/>
@@ -2054,7 +2318,6 @@
         <w:t>movie_actor</w:t>
       </w:r>
       <w:proofErr w:type="spellEnd"/>
-      <w:proofErr w:type="gramEnd"/>
       <w:r>
         <w:rPr>
           <w:b/>
@@ -2200,19 +2463,7 @@
         <w:rPr>
           <w:bCs/>
         </w:rPr>
-        <w:t xml:space="preserve">Retrieve columns </w:t>
-      </w:r>
-      <w:r>
-        <w:rPr>
-          <w:bCs/>
-        </w:rPr>
-        <w:t xml:space="preserve"> </w:t>
-      </w:r>
-      <w:r>
-        <w:rPr>
-          <w:bCs/>
-        </w:rPr>
-        <w:t>“</w:t>
+        <w:t>Retrieve columns  “</w:t>
       </w:r>
       <w:proofErr w:type="spellStart"/>
       <w:r>
@@ -2226,25 +2477,7 @@
         <w:rPr>
           <w:bCs/>
         </w:rPr>
-        <w:t xml:space="preserve"> “ , </w:t>
-      </w:r>
-      <w:r>
-        <w:rPr>
-          <w:bCs/>
-        </w:rPr>
-        <w:t>“</w:t>
-      </w:r>
-      <w:r>
-        <w:rPr>
-          <w:bCs/>
-        </w:rPr>
-        <w:t>t</w:t>
-      </w:r>
-      <w:r>
-        <w:rPr>
-          <w:bCs/>
-        </w:rPr>
-        <w:t>itle” and “ actors”</w:t>
+        <w:t xml:space="preserve"> “ , “title” and “ actors”</w:t>
       </w:r>
     </w:p>
     <w:p>
@@ -2321,9 +2554,8 @@
           <w:bCs/>
           <w:noProof/>
         </w:rPr>
-        <w:lastRenderedPageBreak/>
         <w:drawing>
-          <wp:inline distT="0" distB="0" distL="0" distR="0">
+          <wp:inline distT="0" distB="0" distL="0" distR="0" wp14:anchorId="3FF84E77" wp14:editId="33E70F43">
             <wp:extent cx="5954395" cy="1791970"/>
             <wp:effectExtent l="0" t="0" r="8255" b="0"/>
             <wp:docPr id="6" name="Picture 6"/>
@@ -2612,6 +2844,7 @@
         </w:numPr>
       </w:pPr>
       <w:r>
+        <w:lastRenderedPageBreak/>
         <w:t xml:space="preserve">Original excel was loaded as a Pandas </w:t>
       </w:r>
       <w:proofErr w:type="spellStart"/>
@@ -2678,7 +2911,7 @@
         <mc:AlternateContent>
           <mc:Choice Requires="wps">
             <w:drawing>
-              <wp:anchor distT="0" distB="0" distL="114300" distR="114300" simplePos="0" relativeHeight="251659264" behindDoc="0" locked="0" layoutInCell="1" allowOverlap="1" wp14:anchorId="35B53C90" wp14:editId="04E12733">
+              <wp:anchor distT="0" distB="0" distL="114300" distR="114300" simplePos="0" relativeHeight="251659264" behindDoc="0" locked="0" layoutInCell="1" allowOverlap="1" wp14:anchorId="4241439F" wp14:editId="5CCC1323">
                 <wp:simplePos x="0" y="0"/>
                 <wp:positionH relativeFrom="column">
                   <wp:posOffset>82009</wp:posOffset>
@@ -2750,7 +2983,7 @@
           <w:noProof/>
         </w:rPr>
         <w:drawing>
-          <wp:inline distT="0" distB="0" distL="0" distR="0" wp14:anchorId="4CA97C8F" wp14:editId="1D1C5A29">
+          <wp:inline distT="0" distB="0" distL="0" distR="0" wp14:anchorId="1C070088" wp14:editId="53AC1A93">
             <wp:extent cx="5943600" cy="1335405"/>
             <wp:effectExtent l="19050" t="19050" r="19050" b="17145"/>
             <wp:docPr id="1" name="Picture 1"/>
@@ -2800,7 +3033,7 @@
           <w:noProof/>
         </w:rPr>
         <w:drawing>
-          <wp:inline distT="0" distB="0" distL="0" distR="0" wp14:anchorId="63BB930F" wp14:editId="2E05A12F">
+          <wp:inline distT="0" distB="0" distL="0" distR="0" wp14:anchorId="0C8469F3" wp14:editId="4EE13C02">
             <wp:extent cx="2461672" cy="1308043"/>
             <wp:effectExtent l="19050" t="19050" r="15240" b="26035"/>
             <wp:docPr id="5" name="Picture 5"/>
@@ -2864,36 +3097,356 @@
         <w:jc w:val="both"/>
       </w:pPr>
       <w:proofErr w:type="spellStart"/>
-      <w:proofErr w:type="gramStart"/>
+      <w:r>
+        <w:t>lang_id</w:t>
+      </w:r>
+      <w:proofErr w:type="spellEnd"/>
+      <w:r>
+        <w:t xml:space="preserve"> and </w:t>
+      </w:r>
+      <w:proofErr w:type="spellStart"/>
+      <w:r>
+        <w:t>country_id</w:t>
+      </w:r>
+      <w:proofErr w:type="spellEnd"/>
+      <w:r>
+        <w:t xml:space="preserve"> serial id’s generation.</w:t>
+      </w:r>
+    </w:p>
+    <w:p>
+      <w:pPr>
+        <w:pStyle w:val="ListParagraph"/>
+        <w:numPr>
+          <w:ilvl w:val="0"/>
+          <w:numId w:val="6"/>
+        </w:numPr>
+        <w:jc w:val="both"/>
+      </w:pPr>
+      <w:r>
+        <w:t>Reorganizing columns order.</w:t>
+      </w:r>
+    </w:p>
+    <w:p>
+      <w:pPr>
+        <w:jc w:val="both"/>
+        <w:rPr>
+          <w:b/>
+          <w:bCs/>
+          <w:u w:val="single"/>
+        </w:rPr>
+      </w:pPr>
+      <w:r>
+        <w:rPr>
+          <w:b/>
+          <w:bCs/>
+          <w:u w:val="single"/>
+        </w:rPr>
+        <w:t>“</w:t>
+      </w:r>
+      <w:proofErr w:type="spellStart"/>
+      <w:r>
+        <w:rPr>
+          <w:b/>
+          <w:bCs/>
+          <w:u w:val="single"/>
+        </w:rPr>
+        <w:t>lang_movie</w:t>
+      </w:r>
+      <w:proofErr w:type="spellEnd"/>
+      <w:r>
+        <w:rPr>
+          <w:b/>
+          <w:bCs/>
+          <w:u w:val="single"/>
+        </w:rPr>
+        <w:t>” and “</w:t>
+      </w:r>
+      <w:proofErr w:type="spellStart"/>
+      <w:r>
+        <w:rPr>
+          <w:b/>
+          <w:bCs/>
+          <w:u w:val="single"/>
+        </w:rPr>
+        <w:t>movie_country</w:t>
+      </w:r>
+      <w:proofErr w:type="spellEnd"/>
+      <w:r>
+        <w:rPr>
+          <w:b/>
+          <w:bCs/>
+          <w:u w:val="single"/>
+        </w:rPr>
+        <w:t>” Tables:</w:t>
+      </w:r>
+    </w:p>
+    <w:p>
+      <w:r>
+        <w:t>Source: IMBD Movie Excel</w:t>
+      </w:r>
+    </w:p>
+    <w:p>
+      <w:pPr>
+        <w:pStyle w:val="ListParagraph"/>
+        <w:numPr>
+          <w:ilvl w:val="0"/>
+          <w:numId w:val="7"/>
+        </w:numPr>
+        <w:jc w:val="both"/>
+      </w:pPr>
+      <w:r>
+        <w:t>Join each normalized languages and country tables (without comma separation) with the “Movie Table” that contains “</w:t>
+      </w:r>
+      <w:proofErr w:type="spellStart"/>
+      <w:r>
+        <w:t>movie_id</w:t>
+      </w:r>
+      <w:proofErr w:type="spellEnd"/>
+      <w:r>
+        <w:t>”. Then columns were renamed.</w:t>
+      </w:r>
+    </w:p>
+    <w:p>
+      <w:pPr>
+        <w:pStyle w:val="ListParagraph"/>
+        <w:numPr>
+          <w:ilvl w:val="0"/>
+          <w:numId w:val="7"/>
+        </w:numPr>
+        <w:jc w:val="both"/>
+      </w:pPr>
+      <w:r>
+        <w:t>A second Join between the above merged tables (</w:t>
+      </w:r>
+      <w:proofErr w:type="spellStart"/>
+      <w:r>
+        <w:t>countr_movie_merge</w:t>
+      </w:r>
+      <w:proofErr w:type="spellEnd"/>
+      <w:r>
+        <w:t xml:space="preserve">, </w:t>
+      </w:r>
+      <w:proofErr w:type="spellStart"/>
+      <w:r>
+        <w:t>lang_movies_id_merge</w:t>
+      </w:r>
+      <w:proofErr w:type="spellEnd"/>
+      <w:r>
+        <w:t xml:space="preserve">) with their corresponding </w:t>
+      </w:r>
+      <w:proofErr w:type="spellStart"/>
+      <w:r>
+        <w:t>country_table</w:t>
+      </w:r>
+      <w:proofErr w:type="spellEnd"/>
+      <w:r>
+        <w:t xml:space="preserve"> and </w:t>
+      </w:r>
+      <w:proofErr w:type="spellStart"/>
+      <w:r>
+        <w:t>language_table</w:t>
+      </w:r>
+      <w:proofErr w:type="spellEnd"/>
+      <w:r>
+        <w:t>.</w:t>
+      </w:r>
+    </w:p>
+    <w:p>
+      <w:pPr>
+        <w:jc w:val="both"/>
+      </w:pPr>
+    </w:p>
+    <w:p>
+      <w:pPr>
+        <w:jc w:val="both"/>
+      </w:pPr>
+    </w:p>
+    <w:p>
+      <w:pPr>
+        <w:jc w:val="both"/>
+        <w:rPr>
+          <w:b/>
+          <w:bCs/>
+          <w:u w:val="single"/>
+        </w:rPr>
+      </w:pPr>
+      <w:r>
+        <w:rPr>
+          <w:b/>
+          <w:bCs/>
+          <w:u w:val="single"/>
+        </w:rPr>
+        <w:t>Rating Table</w:t>
+      </w:r>
+    </w:p>
+    <w:p>
+      <w:pPr>
+        <w:jc w:val="both"/>
+      </w:pPr>
+      <w:r>
+        <w:t>S</w:t>
+      </w:r>
+      <w:r>
+        <w:t>ource:</w:t>
+      </w:r>
+      <w:r>
+        <w:t xml:space="preserve"> IMBD Movie Excel (Excel), </w:t>
+      </w:r>
+      <w:proofErr w:type="spellStart"/>
+      <w:r>
+        <w:t>MoviesOnStreamingPlatforms_updated</w:t>
+      </w:r>
+      <w:proofErr w:type="spellEnd"/>
+      <w:r>
+        <w:t xml:space="preserve"> </w:t>
+      </w:r>
+      <w:r>
+        <w:t>(CSV)</w:t>
+      </w:r>
+    </w:p>
+    <w:p>
+      <w:pPr>
+        <w:pStyle w:val="ListParagraph"/>
+        <w:numPr>
+          <w:ilvl w:val="0"/>
+          <w:numId w:val="8"/>
+        </w:numPr>
+        <w:jc w:val="both"/>
+      </w:pPr>
+      <w:r>
+        <w:t xml:space="preserve">Original Movie as </w:t>
+      </w:r>
+      <w:proofErr w:type="spellStart"/>
+      <w:r>
+        <w:t>Dataframe</w:t>
+      </w:r>
+      <w:proofErr w:type="spellEnd"/>
+      <w:r>
+        <w:t xml:space="preserve"> (</w:t>
+      </w:r>
+      <w:proofErr w:type="spellStart"/>
+      <w:r>
+        <w:t>movie_table</w:t>
+      </w:r>
+      <w:proofErr w:type="spellEnd"/>
+      <w:r>
+        <w:t>).</w:t>
+      </w:r>
+    </w:p>
+    <w:p>
+      <w:pPr>
+        <w:pStyle w:val="ListParagraph"/>
+        <w:numPr>
+          <w:ilvl w:val="0"/>
+          <w:numId w:val="8"/>
+        </w:numPr>
+        <w:jc w:val="both"/>
+      </w:pPr>
+      <w:r>
+        <w:t>Filtered desirable columns</w:t>
+      </w:r>
+    </w:p>
+    <w:p>
+      <w:pPr>
+        <w:pStyle w:val="ListParagraph"/>
+        <w:numPr>
+          <w:ilvl w:val="0"/>
+          <w:numId w:val="8"/>
+        </w:numPr>
+        <w:jc w:val="both"/>
+      </w:pPr>
+      <w:proofErr w:type="spellStart"/>
+      <w:r>
+        <w:t>MoviesOnStreamingPlatforms_updated</w:t>
+      </w:r>
+      <w:proofErr w:type="spellEnd"/>
+      <w:r>
+        <w:t xml:space="preserve"> loaded as </w:t>
+      </w:r>
+      <w:proofErr w:type="spellStart"/>
+      <w:r>
+        <w:t>DataFrame</w:t>
+      </w:r>
+      <w:proofErr w:type="spellEnd"/>
+      <w:r>
+        <w:t xml:space="preserve"> (</w:t>
+      </w:r>
+      <w:proofErr w:type="spellStart"/>
+      <w:r>
+        <w:t>rating_source_df</w:t>
+      </w:r>
+      <w:proofErr w:type="spellEnd"/>
+      <w:r>
+        <w:t>)</w:t>
+      </w:r>
+    </w:p>
+    <w:p>
+      <w:pPr>
+        <w:pStyle w:val="ListParagraph"/>
+        <w:numPr>
+          <w:ilvl w:val="0"/>
+          <w:numId w:val="8"/>
+        </w:numPr>
+        <w:jc w:val="both"/>
+      </w:pPr>
+      <w:r>
+        <w:t>Columns renaming process.</w:t>
+      </w:r>
+    </w:p>
+    <w:p>
+      <w:pPr>
+        <w:pStyle w:val="ListParagraph"/>
+        <w:numPr>
+          <w:ilvl w:val="0"/>
+          <w:numId w:val="8"/>
+        </w:numPr>
+        <w:jc w:val="both"/>
+      </w:pPr>
       <w:r>
         <w:lastRenderedPageBreak/>
-        <w:t>lang_id</w:t>
-      </w:r>
-      <w:proofErr w:type="spellEnd"/>
-      <w:proofErr w:type="gramEnd"/>
+        <w:t xml:space="preserve">Merge between </w:t>
+      </w:r>
+      <w:proofErr w:type="spellStart"/>
+      <w:r>
+        <w:t>rating_source_df</w:t>
+      </w:r>
+      <w:proofErr w:type="spellEnd"/>
       <w:r>
         <w:t xml:space="preserve"> and </w:t>
       </w:r>
       <w:proofErr w:type="spellStart"/>
       <w:r>
-        <w:t>country_id</w:t>
-      </w:r>
-      <w:proofErr w:type="spellEnd"/>
-      <w:r>
-        <w:t xml:space="preserve"> serial id’s generation.</w:t>
-      </w:r>
-    </w:p>
-    <w:p>
-      <w:pPr>
-        <w:pStyle w:val="ListParagraph"/>
-        <w:numPr>
-          <w:ilvl w:val="0"/>
-          <w:numId w:val="6"/>
+        <w:t>movie_table</w:t>
+      </w:r>
+      <w:proofErr w:type="spellEnd"/>
+    </w:p>
+    <w:p>
+      <w:pPr>
+        <w:pStyle w:val="ListParagraph"/>
+        <w:numPr>
+          <w:ilvl w:val="0"/>
+          <w:numId w:val="8"/>
         </w:numPr>
         <w:jc w:val="both"/>
       </w:pPr>
       <w:r>
-        <w:t>Reorganizing columns order.</w:t>
+        <w:t xml:space="preserve">Data cleaning of the merged </w:t>
+      </w:r>
+      <w:proofErr w:type="spellStart"/>
+      <w:r>
+        <w:t>dataframe</w:t>
+      </w:r>
+      <w:proofErr w:type="spellEnd"/>
+      <w:r>
+        <w:t xml:space="preserve"> (</w:t>
+      </w:r>
+      <w:proofErr w:type="spellStart"/>
+      <w:r>
+        <w:t>filetered</w:t>
+      </w:r>
+      <w:proofErr w:type="spellEnd"/>
+      <w:r>
+        <w:t xml:space="preserve"> and renamed columns)</w:t>
       </w:r>
     </w:p>
     <w:p>
@@ -2902,6 +3455,14 @@
         <w:rPr>
           <w:b/>
           <w:bCs/>
+        </w:rPr>
+      </w:pPr>
+    </w:p>
+    <w:p>
+      <w:pPr>
+        <w:rPr>
+          <w:b/>
+          <w:bCs/>
           <w:u w:val="single"/>
         </w:rPr>
       </w:pPr>
@@ -2911,489 +3472,159 @@
           <w:bCs/>
           <w:u w:val="single"/>
         </w:rPr>
-        <w:t>“</w:t>
-      </w:r>
-      <w:proofErr w:type="spellStart"/>
+        <w:t>Director</w:t>
+      </w:r>
       <w:r>
         <w:rPr>
           <w:b/>
           <w:bCs/>
           <w:u w:val="single"/>
         </w:rPr>
-        <w:t>lang_movie</w:t>
-      </w:r>
-      <w:proofErr w:type="spellEnd"/>
-      <w:r>
+        <w:t xml:space="preserve"> Table</w:t>
+      </w:r>
+    </w:p>
+    <w:p>
+      <w:pPr>
         <w:rPr>
           <w:b/>
           <w:bCs/>
           <w:u w:val="single"/>
         </w:rPr>
-        <w:t>” and “</w:t>
-      </w:r>
-      <w:proofErr w:type="spellStart"/>
-      <w:r>
-        <w:rPr>
-          <w:b/>
-          <w:bCs/>
-          <w:u w:val="single"/>
-        </w:rPr>
-        <w:t>movie_country</w:t>
-      </w:r>
-      <w:proofErr w:type="spellEnd"/>
-      <w:r>
-        <w:rPr>
-          <w:b/>
-          <w:bCs/>
-          <w:u w:val="single"/>
-        </w:rPr>
-        <w:t>” Tables:</w:t>
-      </w:r>
-    </w:p>
-    <w:p>
-      <w:r>
-        <w:t>Source: IMBD Movie Excel</w:t>
-      </w:r>
-    </w:p>
-    <w:p>
-      <w:pPr>
-        <w:pStyle w:val="ListParagraph"/>
-        <w:numPr>
-          <w:ilvl w:val="0"/>
-          <w:numId w:val="7"/>
-        </w:numPr>
-        <w:jc w:val="both"/>
-      </w:pPr>
-      <w:r>
-        <w:t>Join each normalized languages and country tables (without comma separation) with the “Movie Table” that contains “</w:t>
-      </w:r>
-      <w:proofErr w:type="spellStart"/>
-      <w:r>
-        <w:t>movie_id</w:t>
-      </w:r>
-      <w:proofErr w:type="spellEnd"/>
-      <w:r>
-        <w:t>”. Then columns were renamed.</w:t>
-      </w:r>
-    </w:p>
-    <w:p>
-      <w:pPr>
-        <w:pStyle w:val="ListParagraph"/>
-        <w:numPr>
-          <w:ilvl w:val="0"/>
-          <w:numId w:val="7"/>
-        </w:numPr>
-        <w:jc w:val="both"/>
-      </w:pPr>
-      <w:r>
-        <w:t>A second Join between the above merged tables (</w:t>
-      </w:r>
-      <w:proofErr w:type="spellStart"/>
-      <w:r>
-        <w:t>countr_movie_merge</w:t>
-      </w:r>
-      <w:proofErr w:type="spellEnd"/>
-      <w:r>
-        <w:t xml:space="preserve">, </w:t>
-      </w:r>
-      <w:proofErr w:type="spellStart"/>
-      <w:r>
-        <w:t>lang_movies_id_merge</w:t>
-      </w:r>
-      <w:proofErr w:type="spellEnd"/>
-      <w:r>
-        <w:t xml:space="preserve">) with their corresponding </w:t>
-      </w:r>
-      <w:proofErr w:type="spellStart"/>
-      <w:r>
-        <w:t>country_table</w:t>
-      </w:r>
-      <w:proofErr w:type="spellEnd"/>
-      <w:r>
-        <w:t xml:space="preserve"> and </w:t>
-      </w:r>
-      <w:proofErr w:type="spellStart"/>
-      <w:r>
-        <w:t>language_table</w:t>
-      </w:r>
-      <w:proofErr w:type="spellEnd"/>
-      <w:r>
-        <w:t>.</w:t>
-      </w:r>
-    </w:p>
-    <w:p>
-      <w:pPr>
-        <w:jc w:val="both"/>
-      </w:pPr>
-    </w:p>
-    <w:p>
-      <w:pPr>
-        <w:jc w:val="both"/>
-      </w:pPr>
-    </w:p>
-    <w:p>
-      <w:pPr>
-        <w:jc w:val="both"/>
-        <w:rPr>
-          <w:b/>
-          <w:bCs/>
-          <w:u w:val="single"/>
-        </w:rPr>
-      </w:pPr>
-      <w:r>
-        <w:rPr>
-          <w:b/>
-          <w:bCs/>
-          <w:u w:val="single"/>
-        </w:rPr>
-        <w:t>Rating Table</w:t>
-      </w:r>
-    </w:p>
-    <w:p>
-      <w:pPr>
-        <w:jc w:val="both"/>
-      </w:pPr>
-      <w:r>
-        <w:t>S</w:t>
-      </w:r>
-      <w:r>
-        <w:t>ource:</w:t>
-      </w:r>
-      <w:r>
-        <w:t xml:space="preserve"> IMBD Movie Excel (Excel), </w:t>
-      </w:r>
-      <w:proofErr w:type="spellStart"/>
-      <w:r>
-        <w:t>MoviesOnStreamingPlatforms_updated</w:t>
-      </w:r>
-      <w:proofErr w:type="spellEnd"/>
+      </w:pPr>
+    </w:p>
+    <w:p>
+      <w:pPr>
+        <w:pStyle w:val="ListParagraph"/>
+        <w:numPr>
+          <w:ilvl w:val="0"/>
+          <w:numId w:val="13"/>
+        </w:numPr>
+        <w:rPr>
+          <w:bCs/>
+        </w:rPr>
+      </w:pPr>
+      <w:r>
+        <w:rPr>
+          <w:bCs/>
+        </w:rPr>
+        <w:t>Created a</w:t>
+      </w:r>
+      <w:r>
+        <w:rPr>
+          <w:bCs/>
+        </w:rPr>
+        <w:t xml:space="preserve"> data frame “</w:t>
+      </w:r>
+      <w:r>
+        <w:rPr>
+          <w:bCs/>
+        </w:rPr>
+        <w:t>actors_</w:t>
+      </w:r>
       <w:r>
         <w:t xml:space="preserve"> </w:t>
       </w:r>
-      <w:r>
-        <w:t>(CSV)</w:t>
-      </w:r>
-    </w:p>
-    <w:p>
-      <w:pPr>
-        <w:pStyle w:val="ListParagraph"/>
-        <w:numPr>
-          <w:ilvl w:val="0"/>
-          <w:numId w:val="8"/>
-        </w:numPr>
-        <w:jc w:val="both"/>
-      </w:pPr>
-      <w:r>
-        <w:t xml:space="preserve">Original Movie as </w:t>
-      </w:r>
-      <w:proofErr w:type="spellStart"/>
-      <w:r>
-        <w:t>Dataframe</w:t>
-      </w:r>
-      <w:proofErr w:type="spellEnd"/>
-      <w:r>
-        <w:t xml:space="preserve"> (</w:t>
-      </w:r>
-      <w:proofErr w:type="spellStart"/>
-      <w:r>
-        <w:t>movie_table</w:t>
-      </w:r>
-      <w:proofErr w:type="spellEnd"/>
-      <w:r>
-        <w:t>).</w:t>
-      </w:r>
-    </w:p>
-    <w:p>
-      <w:pPr>
-        <w:pStyle w:val="ListParagraph"/>
-        <w:numPr>
-          <w:ilvl w:val="0"/>
-          <w:numId w:val="8"/>
-        </w:numPr>
-        <w:jc w:val="both"/>
-      </w:pPr>
-      <w:r>
-        <w:t>Filtered desirable columns</w:t>
-      </w:r>
-    </w:p>
-    <w:p>
-      <w:pPr>
-        <w:pStyle w:val="ListParagraph"/>
-        <w:numPr>
-          <w:ilvl w:val="0"/>
-          <w:numId w:val="8"/>
-        </w:numPr>
-        <w:jc w:val="both"/>
-      </w:pPr>
-      <w:proofErr w:type="spellStart"/>
-      <w:r>
-        <w:t>MoviesOnStreamingPlatforms_updated</w:t>
-      </w:r>
-      <w:proofErr w:type="spellEnd"/>
-      <w:r>
-        <w:t xml:space="preserve"> loaded as </w:t>
-      </w:r>
-      <w:proofErr w:type="spellStart"/>
-      <w:r>
-        <w:t>DataFrame</w:t>
-      </w:r>
-      <w:proofErr w:type="spellEnd"/>
-      <w:r>
-        <w:t xml:space="preserve"> (</w:t>
-      </w:r>
-      <w:proofErr w:type="spellStart"/>
-      <w:r>
-        <w:t>rating_source_df</w:t>
-      </w:r>
-      <w:proofErr w:type="spellEnd"/>
-      <w:r>
-        <w:t>)</w:t>
-      </w:r>
-    </w:p>
-    <w:p>
-      <w:pPr>
-        <w:pStyle w:val="ListParagraph"/>
-        <w:numPr>
-          <w:ilvl w:val="0"/>
-          <w:numId w:val="8"/>
-        </w:numPr>
-        <w:jc w:val="both"/>
-      </w:pPr>
-      <w:r>
-        <w:t>Columns renaming process.</w:t>
-      </w:r>
-    </w:p>
-    <w:p>
-      <w:pPr>
-        <w:pStyle w:val="ListParagraph"/>
-        <w:numPr>
-          <w:ilvl w:val="0"/>
-          <w:numId w:val="8"/>
-        </w:numPr>
-        <w:jc w:val="both"/>
-      </w:pPr>
-      <w:r>
-        <w:t xml:space="preserve">Merge between </w:t>
-      </w:r>
-      <w:proofErr w:type="spellStart"/>
-      <w:r>
-        <w:t>rating_source_df</w:t>
-      </w:r>
-      <w:proofErr w:type="spellEnd"/>
-      <w:r>
-        <w:t xml:space="preserve"> and </w:t>
-      </w:r>
-      <w:proofErr w:type="spellStart"/>
-      <w:r>
-        <w:t>movie_table</w:t>
-      </w:r>
-      <w:proofErr w:type="spellEnd"/>
-    </w:p>
-    <w:p>
-      <w:pPr>
-        <w:pStyle w:val="ListParagraph"/>
-        <w:numPr>
-          <w:ilvl w:val="0"/>
-          <w:numId w:val="8"/>
-        </w:numPr>
-        <w:jc w:val="both"/>
-      </w:pPr>
-      <w:r>
-        <w:t xml:space="preserve">Data cleaning of the merged </w:t>
-      </w:r>
-      <w:proofErr w:type="spellStart"/>
-      <w:r>
+      <w:proofErr w:type="spellStart"/>
+      <w:r>
+        <w:rPr>
+          <w:bCs/>
+        </w:rPr>
+        <w:t>directors_df</w:t>
+      </w:r>
+      <w:proofErr w:type="spellEnd"/>
+      <w:r>
+        <w:rPr>
+          <w:bCs/>
+        </w:rPr>
+        <w:t>”</w:t>
+      </w:r>
+      <w:r>
+        <w:rPr>
+          <w:bCs/>
+        </w:rPr>
+        <w:t xml:space="preserve"> </w:t>
+      </w:r>
+      <w:r>
+        <w:rPr>
+          <w:bCs/>
+        </w:rPr>
+        <w:t xml:space="preserve">to get character details from </w:t>
+      </w:r>
+      <w:r>
+        <w:rPr>
+          <w:rFonts w:cstheme="minorHAnsi"/>
+          <w:b/>
+          <w:sz w:val="24"/>
+          <w:szCs w:val="24"/>
+        </w:rPr>
+        <w:t>IMBD Names</w:t>
+      </w:r>
+      <w:r>
+        <w:rPr>
+          <w:rFonts w:cstheme="minorHAnsi"/>
+          <w:b/>
+          <w:sz w:val="24"/>
+          <w:szCs w:val="24"/>
+        </w:rPr>
+        <w:t xml:space="preserve">.csv </w:t>
+      </w:r>
+      <w:r>
+        <w:rPr>
+          <w:rFonts w:cstheme="minorHAnsi"/>
+          <w:sz w:val="24"/>
+          <w:szCs w:val="24"/>
+        </w:rPr>
+        <w:t>file</w:t>
+      </w:r>
+    </w:p>
+    <w:p>
+      <w:pPr>
+        <w:pStyle w:val="ListParagraph"/>
+        <w:numPr>
+          <w:ilvl w:val="0"/>
+          <w:numId w:val="13"/>
+        </w:numPr>
+        <w:rPr>
+          <w:bCs/>
+        </w:rPr>
+      </w:pPr>
+      <w:r>
+        <w:rPr>
+          <w:rFonts w:cstheme="minorHAnsi"/>
+          <w:sz w:val="24"/>
+          <w:szCs w:val="24"/>
+        </w:rPr>
+        <w:t>The primary profession has comma separated profession values so created “</w:t>
+      </w:r>
+      <w:proofErr w:type="spellStart"/>
+      <w:r>
+        <w:rPr>
+          <w:rFonts w:cstheme="minorHAnsi"/>
+          <w:sz w:val="24"/>
+          <w:szCs w:val="24"/>
+        </w:rPr>
+        <w:t>directors_merge</w:t>
+      </w:r>
+      <w:proofErr w:type="spellEnd"/>
+      <w:r>
+        <w:rPr>
+          <w:rFonts w:cstheme="minorHAnsi"/>
+          <w:sz w:val="24"/>
+          <w:szCs w:val="24"/>
+        </w:rPr>
+        <w:t xml:space="preserve">” </w:t>
+      </w:r>
+      <w:proofErr w:type="spellStart"/>
+      <w:r>
+        <w:rPr>
+          <w:rFonts w:cstheme="minorHAnsi"/>
+          <w:sz w:val="24"/>
+          <w:szCs w:val="24"/>
+        </w:rPr>
         <w:t>dataframe</w:t>
       </w:r>
       <w:proofErr w:type="spellEnd"/>
       <w:r>
-        <w:t xml:space="preserve"> (</w:t>
-      </w:r>
-      <w:proofErr w:type="spellStart"/>
-      <w:r>
-        <w:t>filetered</w:t>
-      </w:r>
-      <w:proofErr w:type="spellEnd"/>
-      <w:r>
-        <w:t xml:space="preserve"> and renamed columns)</w:t>
-      </w:r>
-    </w:p>
-    <w:p>
-      <w:pPr>
-        <w:jc w:val="both"/>
-        <w:rPr>
-          <w:b/>
-          <w:bCs/>
-        </w:rPr>
-      </w:pPr>
-    </w:p>
-    <w:p>
-      <w:pPr>
-        <w:rPr>
-          <w:b/>
-          <w:bCs/>
-          <w:u w:val="single"/>
-        </w:rPr>
-      </w:pPr>
-      <w:r>
-        <w:rPr>
-          <w:b/>
-          <w:bCs/>
-          <w:u w:val="single"/>
-        </w:rPr>
-        <w:t>Director</w:t>
-      </w:r>
-      <w:r>
-        <w:rPr>
-          <w:b/>
-          <w:bCs/>
-          <w:u w:val="single"/>
-        </w:rPr>
-        <w:t xml:space="preserve"> Table</w:t>
-      </w:r>
-    </w:p>
-    <w:p>
-      <w:pPr>
-        <w:rPr>
-          <w:b/>
-          <w:bCs/>
-          <w:u w:val="single"/>
-        </w:rPr>
-      </w:pPr>
-    </w:p>
-    <w:p>
-      <w:pPr>
-        <w:pStyle w:val="ListParagraph"/>
-        <w:numPr>
-          <w:ilvl w:val="0"/>
-          <w:numId w:val="13"/>
-        </w:numPr>
-        <w:rPr>
-          <w:bCs/>
-        </w:rPr>
-      </w:pPr>
-      <w:r>
-        <w:rPr>
-          <w:bCs/>
-        </w:rPr>
-        <w:t>Created a</w:t>
-      </w:r>
-      <w:r>
-        <w:rPr>
-          <w:bCs/>
-        </w:rPr>
-        <w:t xml:space="preserve"> data frame “</w:t>
-      </w:r>
-      <w:r>
-        <w:rPr>
-          <w:bCs/>
-        </w:rPr>
-        <w:t>actors_</w:t>
-      </w:r>
-      <w:r>
-        <w:t xml:space="preserve"> </w:t>
-      </w:r>
-      <w:proofErr w:type="spellStart"/>
-      <w:r>
-        <w:rPr>
-          <w:bCs/>
-        </w:rPr>
-        <w:t>directors_df</w:t>
-      </w:r>
-      <w:proofErr w:type="spellEnd"/>
-      <w:r>
-        <w:rPr>
-          <w:bCs/>
-        </w:rPr>
-        <w:t>”</w:t>
-      </w:r>
-      <w:r>
-        <w:rPr>
-          <w:bCs/>
-        </w:rPr>
-        <w:t xml:space="preserve"> </w:t>
-      </w:r>
-      <w:r>
-        <w:rPr>
-          <w:bCs/>
-        </w:rPr>
-        <w:t xml:space="preserve">to get character details from </w:t>
-      </w:r>
-      <w:r>
-        <w:rPr>
-          <w:rFonts w:cstheme="minorHAnsi"/>
-          <w:b/>
-          <w:sz w:val="24"/>
-          <w:szCs w:val="24"/>
-        </w:rPr>
-        <w:t>IMBD Names</w:t>
-      </w:r>
-      <w:r>
-        <w:rPr>
-          <w:rFonts w:cstheme="minorHAnsi"/>
-          <w:b/>
-          <w:sz w:val="24"/>
-          <w:szCs w:val="24"/>
-        </w:rPr>
-        <w:t xml:space="preserve">.csv </w:t>
-      </w:r>
-      <w:r>
-        <w:rPr>
-          <w:rFonts w:cstheme="minorHAnsi"/>
-          <w:sz w:val="24"/>
-          <w:szCs w:val="24"/>
-        </w:rPr>
-        <w:t>file</w:t>
-      </w:r>
-    </w:p>
-    <w:p>
-      <w:pPr>
-        <w:pStyle w:val="ListParagraph"/>
-        <w:numPr>
-          <w:ilvl w:val="0"/>
-          <w:numId w:val="13"/>
-        </w:numPr>
-        <w:rPr>
-          <w:bCs/>
-        </w:rPr>
-      </w:pPr>
-      <w:r>
-        <w:rPr>
-          <w:rFonts w:cstheme="minorHAnsi"/>
-          <w:sz w:val="24"/>
-          <w:szCs w:val="24"/>
-        </w:rPr>
-        <w:t>The primary profession has comma separated profession values so created “</w:t>
-      </w:r>
-      <w:proofErr w:type="spellStart"/>
-      <w:r>
-        <w:rPr>
-          <w:rFonts w:cstheme="minorHAnsi"/>
-          <w:sz w:val="24"/>
-          <w:szCs w:val="24"/>
-        </w:rPr>
-        <w:t>directors_merge</w:t>
-      </w:r>
-      <w:proofErr w:type="spellEnd"/>
-      <w:r>
-        <w:rPr>
-          <w:rFonts w:cstheme="minorHAnsi"/>
-          <w:sz w:val="24"/>
-          <w:szCs w:val="24"/>
-        </w:rPr>
-        <w:t xml:space="preserve">” </w:t>
-      </w:r>
-      <w:proofErr w:type="spellStart"/>
-      <w:r>
-        <w:rPr>
-          <w:rFonts w:cstheme="minorHAnsi"/>
-          <w:sz w:val="24"/>
-          <w:szCs w:val="24"/>
-        </w:rPr>
-        <w:t>dataframe</w:t>
-      </w:r>
-      <w:proofErr w:type="spellEnd"/>
-      <w:r>
         <w:rPr>
           <w:rFonts w:cstheme="minorHAnsi"/>
           <w:sz w:val="24"/>
@@ -3415,7 +3646,7 @@
           <w:noProof/>
         </w:rPr>
         <w:drawing>
-          <wp:inline distT="0" distB="0" distL="0" distR="0" wp14:anchorId="6BD47A83" wp14:editId="516CD538">
+          <wp:inline distT="0" distB="0" distL="0" distR="0" wp14:anchorId="31C8036D" wp14:editId="6138393F">
             <wp:extent cx="5934075" cy="1362075"/>
             <wp:effectExtent l="0" t="0" r="9525" b="9525"/>
             <wp:docPr id="7" name="Picture 7"/>
@@ -3501,23 +3732,7 @@
           <w:sz w:val="24"/>
           <w:szCs w:val="24"/>
         </w:rPr>
-        <w:t>Filtered the data to get rows where profession is “</w:t>
-      </w:r>
-      <w:r>
-        <w:rPr>
-          <w:rFonts w:cstheme="minorHAnsi"/>
-          <w:sz w:val="24"/>
-          <w:szCs w:val="24"/>
-        </w:rPr>
-        <w:t>director</w:t>
-      </w:r>
-      <w:r>
-        <w:rPr>
-          <w:rFonts w:cstheme="minorHAnsi"/>
-          <w:sz w:val="24"/>
-          <w:szCs w:val="24"/>
-        </w:rPr>
-        <w:t xml:space="preserve">” created a </w:t>
+        <w:t xml:space="preserve">Filtered the data to get rows where profession is “director” created a </w:t>
       </w:r>
       <w:proofErr w:type="spellStart"/>
       <w:r>
@@ -3711,7 +3926,6 @@
         <w:rPr>
           <w:bCs/>
         </w:rPr>
-        <w:lastRenderedPageBreak/>
         <w:t>Grab “</w:t>
       </w:r>
       <w:proofErr w:type="spellStart"/>
@@ -4031,7 +4245,6 @@
         </w:rPr>
       </w:pPr>
       <w:proofErr w:type="spellStart"/>
-      <w:proofErr w:type="gramStart"/>
       <w:r>
         <w:rPr>
           <w:b/>
@@ -4049,7 +4262,6 @@
         <w:t>drt</w:t>
       </w:r>
       <w:proofErr w:type="spellEnd"/>
-      <w:proofErr w:type="gramEnd"/>
       <w:r>
         <w:rPr>
           <w:b/>
@@ -4467,6 +4679,7 @@
         <w:rPr>
           <w:bCs/>
         </w:rPr>
+        <w:lastRenderedPageBreak/>
         <w:t xml:space="preserve">Loaded the </w:t>
       </w:r>
       <w:r>
@@ -4845,7 +5058,7 @@
           <w:noProof/>
         </w:rPr>
         <w:drawing>
-          <wp:inline distT="0" distB="0" distL="0" distR="0">
+          <wp:inline distT="0" distB="0" distL="0" distR="0" wp14:anchorId="44F91F1F" wp14:editId="242BBE0E">
             <wp:extent cx="3423285" cy="1675130"/>
             <wp:effectExtent l="0" t="0" r="5715" b="1270"/>
             <wp:docPr id="10" name="Picture 10"/>
@@ -5082,7 +5295,6 @@
         </w:rPr>
       </w:pPr>
       <w:proofErr w:type="spellStart"/>
-      <w:proofErr w:type="gramStart"/>
       <w:r>
         <w:rPr>
           <w:b/>
@@ -5092,7 +5304,6 @@
         <w:t>movie_genre</w:t>
       </w:r>
       <w:proofErr w:type="spellEnd"/>
-      <w:proofErr w:type="gramEnd"/>
       <w:r>
         <w:rPr>
           <w:b/>
@@ -5468,8 +5679,6 @@
         </w:rPr>
         <w:t>movie_genre</w:t>
       </w:r>
-      <w:bookmarkStart w:id="0" w:name="_GoBack"/>
-      <w:bookmarkEnd w:id="0"/>
       <w:r>
         <w:rPr>
           <w:bCs/>
@@ -5542,6 +5751,7 @@
           <w:sz w:val="24"/>
           <w:szCs w:val="24"/>
         </w:rPr>
+        <w:lastRenderedPageBreak/>
         <w:t xml:space="preserve">A </w:t>
       </w:r>
       <w:proofErr w:type="spellStart"/>
@@ -5617,10 +5827,7 @@
       </w:r>
       <w:proofErr w:type="spellEnd"/>
       <w:r>
-        <w:t xml:space="preserve"> DB connection</w:t>
-      </w:r>
-      <w:r>
-        <w:t>.</w:t>
+        <w:t xml:space="preserve"> DB connection.</w:t>
       </w:r>
     </w:p>
     <w:p>
@@ -5666,7 +5873,7 @@
 </file>
 
 <file path=word/numbering.xml><?xml version="1.0" encoding="utf-8"?>
-<w:numbering xmlns:wpc="http://schemas.microsoft.com/office/word/2010/wordprocessingCanvas" xmlns:cx="http://schemas.microsoft.com/office/drawing/2014/chartex" xmlns:cx1="http://schemas.microsoft.com/office/drawing/2015/9/8/chartex" xmlns:mc="http://schemas.openxmlformats.org/markup-compatibility/2006" xmlns:o="urn:schemas-microsoft-com:office:office" xmlns:r="http://schemas.openxmlformats.org/officeDocument/2006/relationships" xmlns:m="http://schemas.openxmlformats.org/officeDocument/2006/math" xmlns:v="urn:schemas-microsoft-com:vml" xmlns:wp14="http://schemas.microsoft.com/office/word/2010/wordprocessingDrawing" xmlns:wp="http://schemas.openxmlformats.org/drawingml/2006/wordprocessingDrawing" xmlns:w10="urn:schemas-microsoft-com:office:word" xmlns:w="http://schemas.openxmlformats.org/wordprocessingml/2006/main" xmlns:w14="http://schemas.microsoft.com/office/word/2010/wordml" xmlns:w15="http://schemas.microsoft.com/office/word/2012/wordml" xmlns:w16se="http://schemas.microsoft.com/office/word/2015/wordml/symex" xmlns:wpg="http://schemas.microsoft.com/office/word/2010/wordprocessingGroup" xmlns:wpi="http://schemas.microsoft.com/office/word/2010/wordprocessingInk" xmlns:wne="http://schemas.microsoft.com/office/word/2006/wordml" xmlns:wps="http://schemas.microsoft.com/office/word/2010/wordprocessingShape" mc:Ignorable="w14 w15 w16se wp14">
+<w:numbering xmlns:wpc="http://schemas.microsoft.com/office/word/2010/wordprocessingCanvas" xmlns:cx="http://schemas.microsoft.com/office/drawing/2014/chartex" xmlns:cx1="http://schemas.microsoft.com/office/drawing/2015/9/8/chartex" xmlns:cx2="http://schemas.microsoft.com/office/drawing/2015/10/21/chartex" xmlns:cx3="http://schemas.microsoft.com/office/drawing/2016/5/9/chartex" xmlns:cx4="http://schemas.microsoft.com/office/drawing/2016/5/10/chartex" xmlns:cx5="http://schemas.microsoft.com/office/drawing/2016/5/11/chartex" xmlns:cx6="http://schemas.microsoft.com/office/drawing/2016/5/12/chartex" xmlns:cx7="http://schemas.microsoft.com/office/drawing/2016/5/13/chartex" xmlns:cx8="http://schemas.microsoft.com/office/drawing/2016/5/14/chartex" xmlns:mc="http://schemas.openxmlformats.org/markup-compatibility/2006" xmlns:aink="http://schemas.microsoft.com/office/drawing/2016/ink" xmlns:am3d="http://schemas.microsoft.com/office/drawing/2017/model3d" xmlns:o="urn:schemas-microsoft-com:office:office" xmlns:r="http://schemas.openxmlformats.org/officeDocument/2006/relationships" xmlns:m="http://schemas.openxmlformats.org/officeDocument/2006/math" xmlns:v="urn:schemas-microsoft-com:vml" xmlns:wp14="http://schemas.microsoft.com/office/word/2010/wordprocessingDrawing" xmlns:wp="http://schemas.openxmlformats.org/drawingml/2006/wordprocessingDrawing" xmlns:w10="urn:schemas-microsoft-com:office:word" xmlns:w="http://schemas.openxmlformats.org/wordprocessingml/2006/main" xmlns:w14="http://schemas.microsoft.com/office/word/2010/wordml" xmlns:w15="http://schemas.microsoft.com/office/word/2012/wordml" xmlns:w16cex="http://schemas.microsoft.com/office/word/2018/wordml/cex" xmlns:w16cid="http://schemas.microsoft.com/office/word/2016/wordml/cid" xmlns:w16="http://schemas.microsoft.com/office/word/2018/wordml" xmlns:w16se="http://schemas.microsoft.com/office/word/2015/wordml/symex" xmlns:wpg="http://schemas.microsoft.com/office/word/2010/wordprocessingGroup" xmlns:wpi="http://schemas.microsoft.com/office/word/2010/wordprocessingInk" xmlns:wne="http://schemas.microsoft.com/office/word/2006/wordml" xmlns:wps="http://schemas.microsoft.com/office/word/2010/wordprocessingShape" mc:Ignorable="w14 w15 w16se w16cid w16 w16cex wp14">
   <w:abstractNum w:abstractNumId="0" w15:restartNumberingAfterBreak="0">
     <w:nsid w:val="004B7840"/>
     <w:multiLevelType w:val="hybridMultilevel"/>
@@ -5935,6 +6142,95 @@
     </w:lvl>
   </w:abstractNum>
   <w:abstractNum w:abstractNumId="3" w15:restartNumberingAfterBreak="0">
+    <w:nsid w:val="0C24027C"/>
+    <w:multiLevelType w:val="hybridMultilevel"/>
+    <w:tmpl w:val="35FEB8E0"/>
+    <w:lvl w:ilvl="0" w:tplc="0409000F">
+      <w:start w:val="1"/>
+      <w:numFmt w:val="decimal"/>
+      <w:lvlText w:val="%1."/>
+      <w:lvlJc w:val="left"/>
+      <w:pPr>
+        <w:ind w:left="720" w:hanging="360"/>
+      </w:pPr>
+      <w:rPr>
+        <w:rFonts w:hint="default"/>
+      </w:rPr>
+    </w:lvl>
+    <w:lvl w:ilvl="1" w:tplc="04090019">
+      <w:start w:val="1"/>
+      <w:numFmt w:val="lowerLetter"/>
+      <w:lvlText w:val="%2."/>
+      <w:lvlJc w:val="left"/>
+      <w:pPr>
+        <w:ind w:left="1440" w:hanging="360"/>
+      </w:pPr>
+    </w:lvl>
+    <w:lvl w:ilvl="2" w:tplc="0409001B" w:tentative="1">
+      <w:start w:val="1"/>
+      <w:numFmt w:val="lowerRoman"/>
+      <w:lvlText w:val="%3."/>
+      <w:lvlJc w:val="right"/>
+      <w:pPr>
+        <w:ind w:left="2160" w:hanging="180"/>
+      </w:pPr>
+    </w:lvl>
+    <w:lvl w:ilvl="3" w:tplc="0409000F" w:tentative="1">
+      <w:start w:val="1"/>
+      <w:numFmt w:val="decimal"/>
+      <w:lvlText w:val="%4."/>
+      <w:lvlJc w:val="left"/>
+      <w:pPr>
+        <w:ind w:left="2880" w:hanging="360"/>
+      </w:pPr>
+    </w:lvl>
+    <w:lvl w:ilvl="4" w:tplc="04090019" w:tentative="1">
+      <w:start w:val="1"/>
+      <w:numFmt w:val="lowerLetter"/>
+      <w:lvlText w:val="%5."/>
+      <w:lvlJc w:val="left"/>
+      <w:pPr>
+        <w:ind w:left="3600" w:hanging="360"/>
+      </w:pPr>
+    </w:lvl>
+    <w:lvl w:ilvl="5" w:tplc="0409001B" w:tentative="1">
+      <w:start w:val="1"/>
+      <w:numFmt w:val="lowerRoman"/>
+      <w:lvlText w:val="%6."/>
+      <w:lvlJc w:val="right"/>
+      <w:pPr>
+        <w:ind w:left="4320" w:hanging="180"/>
+      </w:pPr>
+    </w:lvl>
+    <w:lvl w:ilvl="6" w:tplc="0409000F" w:tentative="1">
+      <w:start w:val="1"/>
+      <w:numFmt w:val="decimal"/>
+      <w:lvlText w:val="%7."/>
+      <w:lvlJc w:val="left"/>
+      <w:pPr>
+        <w:ind w:left="5040" w:hanging="360"/>
+      </w:pPr>
+    </w:lvl>
+    <w:lvl w:ilvl="7" w:tplc="04090019" w:tentative="1">
+      <w:start w:val="1"/>
+      <w:numFmt w:val="lowerLetter"/>
+      <w:lvlText w:val="%8."/>
+      <w:lvlJc w:val="left"/>
+      <w:pPr>
+        <w:ind w:left="5760" w:hanging="360"/>
+      </w:pPr>
+    </w:lvl>
+    <w:lvl w:ilvl="8" w:tplc="0409001B" w:tentative="1">
+      <w:start w:val="1"/>
+      <w:numFmt w:val="lowerRoman"/>
+      <w:lvlText w:val="%9."/>
+      <w:lvlJc w:val="right"/>
+      <w:pPr>
+        <w:ind w:left="6480" w:hanging="180"/>
+      </w:pPr>
+    </w:lvl>
+  </w:abstractNum>
+  <w:abstractNum w:abstractNumId="4" w15:restartNumberingAfterBreak="0">
     <w:nsid w:val="0C3C1437"/>
     <w:multiLevelType w:val="hybridMultilevel"/>
     <w:tmpl w:val="BED8EE9A"/>
@@ -6023,7 +6319,7 @@
       </w:pPr>
     </w:lvl>
   </w:abstractNum>
-  <w:abstractNum w:abstractNumId="4" w15:restartNumberingAfterBreak="0">
+  <w:abstractNum w:abstractNumId="5" w15:restartNumberingAfterBreak="0">
     <w:nsid w:val="17F71617"/>
     <w:multiLevelType w:val="hybridMultilevel"/>
     <w:tmpl w:val="4D66AF86"/>
@@ -6109,7 +6405,7 @@
       </w:pPr>
     </w:lvl>
   </w:abstractNum>
-  <w:abstractNum w:abstractNumId="5" w15:restartNumberingAfterBreak="0">
+  <w:abstractNum w:abstractNumId="6" w15:restartNumberingAfterBreak="0">
     <w:nsid w:val="1DBB4B63"/>
     <w:multiLevelType w:val="hybridMultilevel"/>
     <w:tmpl w:val="BED8EE9A"/>
@@ -6198,7 +6494,7 @@
       </w:pPr>
     </w:lvl>
   </w:abstractNum>
-  <w:abstractNum w:abstractNumId="6" w15:restartNumberingAfterBreak="0">
+  <w:abstractNum w:abstractNumId="7" w15:restartNumberingAfterBreak="0">
     <w:nsid w:val="2652519F"/>
     <w:multiLevelType w:val="hybridMultilevel"/>
     <w:tmpl w:val="3B268150"/>
@@ -6287,7 +6583,7 @@
       </w:pPr>
     </w:lvl>
   </w:abstractNum>
-  <w:abstractNum w:abstractNumId="7" w15:restartNumberingAfterBreak="0">
+  <w:abstractNum w:abstractNumId="8" w15:restartNumberingAfterBreak="0">
     <w:nsid w:val="2CBB4A32"/>
     <w:multiLevelType w:val="hybridMultilevel"/>
     <w:tmpl w:val="3B268150"/>
@@ -6376,7 +6672,7 @@
       </w:pPr>
     </w:lvl>
   </w:abstractNum>
-  <w:abstractNum w:abstractNumId="8" w15:restartNumberingAfterBreak="0">
+  <w:abstractNum w:abstractNumId="9" w15:restartNumberingAfterBreak="0">
     <w:nsid w:val="35430E7C"/>
     <w:multiLevelType w:val="hybridMultilevel"/>
     <w:tmpl w:val="1EFAACB0"/>
@@ -6465,7 +6761,7 @@
       </w:pPr>
     </w:lvl>
   </w:abstractNum>
-  <w:abstractNum w:abstractNumId="9" w15:restartNumberingAfterBreak="0">
+  <w:abstractNum w:abstractNumId="10" w15:restartNumberingAfterBreak="0">
     <w:nsid w:val="403D2D3B"/>
     <w:multiLevelType w:val="hybridMultilevel"/>
     <w:tmpl w:val="22F6B26C"/>
@@ -6554,7 +6850,7 @@
       </w:pPr>
     </w:lvl>
   </w:abstractNum>
-  <w:abstractNum w:abstractNumId="10" w15:restartNumberingAfterBreak="0">
+  <w:abstractNum w:abstractNumId="11" w15:restartNumberingAfterBreak="0">
     <w:nsid w:val="44B7650A"/>
     <w:multiLevelType w:val="hybridMultilevel"/>
     <w:tmpl w:val="4C4A3FD6"/>
@@ -6646,7 +6942,7 @@
       </w:pPr>
     </w:lvl>
   </w:abstractNum>
-  <w:abstractNum w:abstractNumId="11" w15:restartNumberingAfterBreak="0">
+  <w:abstractNum w:abstractNumId="12" w15:restartNumberingAfterBreak="0">
     <w:nsid w:val="4E054F37"/>
     <w:multiLevelType w:val="hybridMultilevel"/>
     <w:tmpl w:val="F182BA64"/>
@@ -6735,7 +7031,7 @@
       </w:pPr>
     </w:lvl>
   </w:abstractNum>
-  <w:abstractNum w:abstractNumId="12" w15:restartNumberingAfterBreak="0">
+  <w:abstractNum w:abstractNumId="13" w15:restartNumberingAfterBreak="0">
     <w:nsid w:val="4E2B096E"/>
     <w:multiLevelType w:val="hybridMultilevel"/>
     <w:tmpl w:val="3B268150"/>
@@ -6824,7 +7120,7 @@
       </w:pPr>
     </w:lvl>
   </w:abstractNum>
-  <w:abstractNum w:abstractNumId="13" w15:restartNumberingAfterBreak="0">
+  <w:abstractNum w:abstractNumId="14" w15:restartNumberingAfterBreak="0">
     <w:nsid w:val="596E0DEA"/>
     <w:multiLevelType w:val="hybridMultilevel"/>
     <w:tmpl w:val="582AB2CA"/>
@@ -6913,7 +7209,7 @@
       </w:pPr>
     </w:lvl>
   </w:abstractNum>
-  <w:abstractNum w:abstractNumId="14" w15:restartNumberingAfterBreak="0">
+  <w:abstractNum w:abstractNumId="15" w15:restartNumberingAfterBreak="0">
     <w:nsid w:val="71E40AD8"/>
     <w:multiLevelType w:val="hybridMultilevel"/>
     <w:tmpl w:val="7A3CCA50"/>
@@ -7002,7 +7298,7 @@
       </w:pPr>
     </w:lvl>
   </w:abstractNum>
-  <w:abstractNum w:abstractNumId="15" w15:restartNumberingAfterBreak="0">
+  <w:abstractNum w:abstractNumId="16" w15:restartNumberingAfterBreak="0">
     <w:nsid w:val="7C006E66"/>
     <w:multiLevelType w:val="hybridMultilevel"/>
     <w:tmpl w:val="1EFAACB0"/>
@@ -7092,43 +7388,43 @@
     </w:lvl>
   </w:abstractNum>
   <w:num w:numId="1">
-    <w:abstractNumId w:val="4"/>
+    <w:abstractNumId w:val="5"/>
   </w:num>
   <w:num w:numId="2">
+    <w:abstractNumId w:val="15"/>
+  </w:num>
+  <w:num w:numId="3">
     <w:abstractNumId w:val="14"/>
   </w:num>
-  <w:num w:numId="3">
-    <w:abstractNumId w:val="13"/>
+  <w:num w:numId="4">
+    <w:abstractNumId w:val="11"/>
   </w:num>
-  <w:num w:numId="4">
+  <w:num w:numId="5">
     <w:abstractNumId w:val="10"/>
   </w:num>
-  <w:num w:numId="5">
-    <w:abstractNumId w:val="9"/>
-  </w:num>
   <w:num w:numId="6">
-    <w:abstractNumId w:val="11"/>
+    <w:abstractNumId w:val="12"/>
   </w:num>
   <w:num w:numId="7">
     <w:abstractNumId w:val="2"/>
   </w:num>
   <w:num w:numId="8">
-    <w:abstractNumId w:val="3"/>
+    <w:abstractNumId w:val="4"/>
   </w:num>
   <w:num w:numId="9">
+    <w:abstractNumId w:val="7"/>
+  </w:num>
+  <w:num w:numId="10">
+    <w:abstractNumId w:val="13"/>
+  </w:num>
+  <w:num w:numId="11">
+    <w:abstractNumId w:val="9"/>
+  </w:num>
+  <w:num w:numId="12">
     <w:abstractNumId w:val="6"/>
   </w:num>
-  <w:num w:numId="10">
-    <w:abstractNumId w:val="12"/>
-  </w:num>
-  <w:num w:numId="11">
+  <w:num w:numId="13">
     <w:abstractNumId w:val="8"/>
-  </w:num>
-  <w:num w:numId="12">
-    <w:abstractNumId w:val="5"/>
-  </w:num>
-  <w:num w:numId="13">
-    <w:abstractNumId w:val="7"/>
   </w:num>
   <w:num w:numId="14">
     <w:abstractNumId w:val="1"/>
@@ -7137,13 +7433,16 @@
     <w:abstractNumId w:val="0"/>
   </w:num>
   <w:num w:numId="16">
-    <w:abstractNumId w:val="15"/>
+    <w:abstractNumId w:val="16"/>
+  </w:num>
+  <w:num w:numId="17">
+    <w:abstractNumId w:val="3"/>
   </w:num>
 </w:numbering>
 </file>
 
 <file path=word/styles.xml><?xml version="1.0" encoding="utf-8"?>
-<w:styles xmlns:mc="http://schemas.openxmlformats.org/markup-compatibility/2006" xmlns:r="http://schemas.openxmlformats.org/officeDocument/2006/relationships" xmlns:w="http://schemas.openxmlformats.org/wordprocessingml/2006/main" xmlns:w14="http://schemas.microsoft.com/office/word/2010/wordml" xmlns:w15="http://schemas.microsoft.com/office/word/2012/wordml" xmlns:w16se="http://schemas.microsoft.com/office/word/2015/wordml/symex" mc:Ignorable="w14 w15 w16se">
+<w:styles xmlns:mc="http://schemas.openxmlformats.org/markup-compatibility/2006" xmlns:r="http://schemas.openxmlformats.org/officeDocument/2006/relationships" xmlns:w="http://schemas.openxmlformats.org/wordprocessingml/2006/main" xmlns:w14="http://schemas.microsoft.com/office/word/2010/wordml" xmlns:w15="http://schemas.microsoft.com/office/word/2012/wordml" xmlns:w16cex="http://schemas.microsoft.com/office/word/2018/wordml/cex" xmlns:w16cid="http://schemas.microsoft.com/office/word/2016/wordml/cid" xmlns:w16="http://schemas.microsoft.com/office/word/2018/wordml" xmlns:w16se="http://schemas.microsoft.com/office/word/2015/wordml/symex" mc:Ignorable="w14 w15 w16se w16cid w16 w16cex">
   <w:docDefaults>
     <w:rPrDefault>
       <w:rPr>
@@ -7159,7 +7458,7 @@
       </w:pPr>
     </w:pPrDefault>
   </w:docDefaults>
-  <w:latentStyles w:defLockedState="0" w:defUIPriority="99" w:defSemiHidden="0" w:defUnhideWhenUsed="0" w:defQFormat="0" w:count="371">
+  <w:latentStyles w:defLockedState="0" w:defUIPriority="99" w:defSemiHidden="0" w:defUnhideWhenUsed="0" w:defQFormat="0" w:count="376">
     <w:lsdException w:name="Normal" w:uiPriority="0" w:qFormat="1"/>
     <w:lsdException w:name="heading 1" w:uiPriority="9" w:qFormat="1"/>
     <w:lsdException w:name="heading 2" w:semiHidden="1" w:uiPriority="9" w:unhideWhenUsed="1" w:qFormat="1"/>
@@ -7265,7 +7564,6 @@
     <w:lsdException w:name="HTML Sample" w:semiHidden="1" w:unhideWhenUsed="1"/>
     <w:lsdException w:name="HTML Typewriter" w:semiHidden="1" w:unhideWhenUsed="1"/>
     <w:lsdException w:name="HTML Variable" w:semiHidden="1" w:unhideWhenUsed="1"/>
-    <w:lsdException w:name="Normal Table" w:semiHidden="1" w:unhideWhenUsed="1"/>
     <w:lsdException w:name="annotation subject" w:semiHidden="1" w:unhideWhenUsed="1"/>
     <w:lsdException w:name="No List" w:semiHidden="1" w:unhideWhenUsed="1"/>
     <w:lsdException w:name="Outline List 1" w:semiHidden="1" w:unhideWhenUsed="1"/>
@@ -7308,11 +7606,8 @@
     <w:lsdException w:name="Table Contemporary" w:semiHidden="1" w:unhideWhenUsed="1"/>
     <w:lsdException w:name="Table Elegant" w:semiHidden="1" w:unhideWhenUsed="1"/>
     <w:lsdException w:name="Table Professional" w:semiHidden="1" w:unhideWhenUsed="1"/>
-    <w:lsdException w:name="Table Subtle 1" w:semiHidden="1" w:unhideWhenUsed="1"/>
     <w:lsdException w:name="Table Subtle 2" w:semiHidden="1" w:unhideWhenUsed="1"/>
     <w:lsdException w:name="Table Web 1" w:semiHidden="1" w:unhideWhenUsed="1"/>
-    <w:lsdException w:name="Table Web 2" w:semiHidden="1" w:unhideWhenUsed="1"/>
-    <w:lsdException w:name="Table Web 3" w:semiHidden="1" w:unhideWhenUsed="1"/>
     <w:lsdException w:name="Balloon Text" w:semiHidden="1" w:unhideWhenUsed="1"/>
     <w:lsdException w:name="Table Grid" w:uiPriority="39"/>
     <w:lsdException w:name="Table Theme" w:semiHidden="1" w:unhideWhenUsed="1"/>
@@ -7531,6 +7826,11 @@
     <w:lsdException w:name="List Table 5 Dark Accent 6" w:uiPriority="50"/>
     <w:lsdException w:name="List Table 6 Colorful Accent 6" w:uiPriority="51"/>
     <w:lsdException w:name="List Table 7 Colorful Accent 6" w:uiPriority="52"/>
+    <w:lsdException w:name="Mention" w:semiHidden="1" w:unhideWhenUsed="1"/>
+    <w:lsdException w:name="Smart Hyperlink" w:semiHidden="1" w:unhideWhenUsed="1"/>
+    <w:lsdException w:name="Hashtag" w:semiHidden="1" w:unhideWhenUsed="1"/>
+    <w:lsdException w:name="Unresolved Mention" w:semiHidden="1" w:unhideWhenUsed="1"/>
+    <w:lsdException w:name="Smart Link" w:semiHidden="1" w:unhideWhenUsed="1"/>
   </w:latentStyles>
   <w:style w:type="paragraph" w:default="1" w:styleId="Normal">
     <w:name w:val="Normal"/>
@@ -7539,6 +7839,7 @@
   <w:style w:type="character" w:default="1" w:styleId="DefaultParagraphFont">
     <w:name w:val="Default Paragraph Font"/>
     <w:uiPriority w:val="1"/>
+    <w:semiHidden/>
     <w:unhideWhenUsed/>
   </w:style>
   <w:style w:type="table" w:default="1" w:styleId="TableNormal">
@@ -7582,6 +7883,54 @@
     <w:rPr>
       <w:color w:val="0000FF"/>
       <w:u w:val="single"/>
+    </w:rPr>
+  </w:style>
+  <w:style w:type="paragraph" w:styleId="HTMLPreformatted">
+    <w:name w:val="HTML Preformatted"/>
+    <w:basedOn w:val="Normal"/>
+    <w:link w:val="HTMLPreformattedChar"/>
+    <w:uiPriority w:val="99"/>
+    <w:semiHidden/>
+    <w:unhideWhenUsed/>
+    <w:rsid w:val="00082A61"/>
+    <w:pPr>
+      <w:tabs>
+        <w:tab w:val="left" w:pos="916"/>
+        <w:tab w:val="left" w:pos="1832"/>
+        <w:tab w:val="left" w:pos="2748"/>
+        <w:tab w:val="left" w:pos="3664"/>
+        <w:tab w:val="left" w:pos="4580"/>
+        <w:tab w:val="left" w:pos="5496"/>
+        <w:tab w:val="left" w:pos="6412"/>
+        <w:tab w:val="left" w:pos="7328"/>
+        <w:tab w:val="left" w:pos="8244"/>
+        <w:tab w:val="left" w:pos="9160"/>
+        <w:tab w:val="left" w:pos="10076"/>
+        <w:tab w:val="left" w:pos="10992"/>
+        <w:tab w:val="left" w:pos="11908"/>
+        <w:tab w:val="left" w:pos="12824"/>
+        <w:tab w:val="left" w:pos="13740"/>
+        <w:tab w:val="left" w:pos="14656"/>
+      </w:tabs>
+      <w:spacing w:after="0" w:line="240" w:lineRule="auto"/>
+    </w:pPr>
+    <w:rPr>
+      <w:rFonts w:ascii="Courier New" w:eastAsia="Times New Roman" w:hAnsi="Courier New" w:cs="Courier New"/>
+      <w:sz w:val="20"/>
+      <w:szCs w:val="20"/>
+    </w:rPr>
+  </w:style>
+  <w:style w:type="character" w:customStyle="1" w:styleId="HTMLPreformattedChar">
+    <w:name w:val="HTML Preformatted Char"/>
+    <w:basedOn w:val="DefaultParagraphFont"/>
+    <w:link w:val="HTMLPreformatted"/>
+    <w:uiPriority w:val="99"/>
+    <w:semiHidden/>
+    <w:rsid w:val="00082A61"/>
+    <w:rPr>
+      <w:rFonts w:ascii="Courier New" w:eastAsia="Times New Roman" w:hAnsi="Courier New" w:cs="Courier New"/>
+      <w:sz w:val="20"/>
+      <w:szCs w:val="20"/>
     </w:rPr>
   </w:style>
 </w:styles>

</xml_diff>